<commit_message>
KiCAD PCB Design Spring 2025
</commit_message>
<xml_diff>
--- a/FinalProject/Final_Report_delace3.docx
+++ b/FinalProject/Final_Report_delace3.docx
@@ -1153,6 +1153,16 @@
           </wp:inline>
         </w:drawing>
       </w:r>
+    </w:p>
+    <w:p>
+      <w:pPr>
+        <w:pStyle w:val="Text"/>
+        <w:jc w:val="center"/>
+        <w:rPr>
+          <w:rFonts w:eastAsia="Arial Unicode MS"/>
+          <w:noProof/>
+        </w:rPr>
+      </w:pPr>
       <w:r>
         <w:rPr>
           <w:rFonts w:eastAsia="Arial Unicode MS"/>
@@ -1236,6 +1246,24 @@
           </wp:inline>
         </w:drawing>
       </w:r>
+    </w:p>
+    <w:p>
+      <w:pPr>
+        <w:autoSpaceDE/>
+        <w:autoSpaceDN/>
+        <w:jc w:val="left"/>
+        <w:rPr>
+          <w:rFonts w:eastAsia="Arial Unicode MS"/>
+          <w:noProof/>
+        </w:rPr>
+      </w:pPr>
+      <w:r>
+        <w:rPr>
+          <w:rFonts w:eastAsia="Arial Unicode MS"/>
+          <w:noProof/>
+        </w:rPr>
+        <w:br w:type="page"/>
+      </w:r>
       <w:r>
         <w:rPr>
           <w:rFonts w:eastAsia="Arial Unicode MS"/>
@@ -1243,10 +1271,10 @@
         </w:rPr>
         <w:lastRenderedPageBreak/>
         <w:drawing>
-          <wp:inline distT="0" distB="0" distL="0" distR="0" wp14:anchorId="145605FD" wp14:editId="087842A0">
+          <wp:inline distT="0" distB="0" distL="0" distR="0" wp14:anchorId="0B49D32A" wp14:editId="412D079C">
             <wp:extent cx="6583680" cy="3566160"/>
             <wp:effectExtent l="0" t="0" r="7620" b="0"/>
-            <wp:docPr id="969100175" name="Picture 1" descr="A computer screen shot of a blueprint&#10;&#10;AI-generated content may be incorrect."/>
+            <wp:docPr id="1173803953" name="Picture 1" descr="A computer screen shot of a computer program&#10;&#10;AI-generated content may be incorrect."/>
             <wp:cNvGraphicFramePr>
               <a:graphicFrameLocks xmlns:a="http://schemas.openxmlformats.org/drawingml/2006/main" noChangeAspect="1"/>
             </wp:cNvGraphicFramePr>
@@ -1254,7 +1282,7 @@
               <a:graphicData uri="http://schemas.openxmlformats.org/drawingml/2006/picture">
                 <pic:pic xmlns:pic="http://schemas.openxmlformats.org/drawingml/2006/picture">
                   <pic:nvPicPr>
-                    <pic:cNvPr id="969100175" name="Picture 1" descr="A computer screen shot of a blueprint&#10;&#10;AI-generated content may be incorrect."/>
+                    <pic:cNvPr id="1173803953" name="Picture 1" descr="A computer screen shot of a computer program&#10;&#10;AI-generated content may be incorrect."/>
                     <pic:cNvPicPr/>
                   </pic:nvPicPr>
                   <pic:blipFill>
@@ -1278,11 +1306,236 @@
           </wp:inline>
         </w:drawing>
       </w:r>
-      <w:r>
+    </w:p>
+    <w:p>
+      <w:pPr>
+        <w:autoSpaceDE/>
+        <w:autoSpaceDN/>
+        <w:jc w:val="left"/>
         <w:rPr>
           <w:rFonts w:eastAsia="Arial Unicode MS"/>
           <w:noProof/>
         </w:rPr>
+      </w:pPr>
+    </w:p>
+    <w:p>
+      <w:pPr>
+        <w:autoSpaceDE/>
+        <w:autoSpaceDN/>
+        <w:jc w:val="left"/>
+        <w:rPr>
+          <w:rFonts w:eastAsia="Arial Unicode MS"/>
+          <w:noProof/>
+        </w:rPr>
+      </w:pPr>
+    </w:p>
+    <w:p>
+      <w:pPr>
+        <w:autoSpaceDE/>
+        <w:autoSpaceDN/>
+        <w:jc w:val="left"/>
+        <w:rPr>
+          <w:rFonts w:eastAsia="Arial Unicode MS"/>
+          <w:noProof/>
+        </w:rPr>
+      </w:pPr>
+    </w:p>
+    <w:p>
+      <w:pPr>
+        <w:autoSpaceDE/>
+        <w:autoSpaceDN/>
+        <w:jc w:val="left"/>
+        <w:rPr>
+          <w:rFonts w:eastAsia="Arial Unicode MS"/>
+          <w:noProof/>
+        </w:rPr>
+      </w:pPr>
+    </w:p>
+    <w:p>
+      <w:pPr>
+        <w:autoSpaceDE/>
+        <w:autoSpaceDN/>
+        <w:jc w:val="left"/>
+        <w:rPr>
+          <w:rFonts w:eastAsia="Arial Unicode MS"/>
+          <w:noProof/>
+        </w:rPr>
+      </w:pPr>
+    </w:p>
+    <w:p>
+      <w:pPr>
+        <w:autoSpaceDE/>
+        <w:autoSpaceDN/>
+        <w:jc w:val="left"/>
+        <w:rPr>
+          <w:rFonts w:eastAsia="Arial Unicode MS"/>
+          <w:noProof/>
+        </w:rPr>
+      </w:pPr>
+    </w:p>
+    <w:p>
+      <w:pPr>
+        <w:autoSpaceDE/>
+        <w:autoSpaceDN/>
+        <w:jc w:val="left"/>
+        <w:rPr>
+          <w:rFonts w:eastAsia="Arial Unicode MS"/>
+          <w:noProof/>
+        </w:rPr>
+      </w:pPr>
+    </w:p>
+    <w:p>
+      <w:pPr>
+        <w:autoSpaceDE/>
+        <w:autoSpaceDN/>
+        <w:jc w:val="left"/>
+        <w:rPr>
+          <w:rFonts w:eastAsia="Arial Unicode MS"/>
+          <w:noProof/>
+        </w:rPr>
+      </w:pPr>
+    </w:p>
+    <w:p>
+      <w:pPr>
+        <w:autoSpaceDE/>
+        <w:autoSpaceDN/>
+        <w:jc w:val="left"/>
+        <w:rPr>
+          <w:rFonts w:eastAsia="Arial Unicode MS"/>
+          <w:noProof/>
+        </w:rPr>
+      </w:pPr>
+    </w:p>
+    <w:p>
+      <w:pPr>
+        <w:autoSpaceDE/>
+        <w:autoSpaceDN/>
+        <w:jc w:val="left"/>
+        <w:rPr>
+          <w:rFonts w:eastAsia="Arial Unicode MS"/>
+          <w:noProof/>
+        </w:rPr>
+      </w:pPr>
+    </w:p>
+    <w:p>
+      <w:pPr>
+        <w:autoSpaceDE/>
+        <w:autoSpaceDN/>
+        <w:jc w:val="left"/>
+        <w:rPr>
+          <w:rFonts w:eastAsia="Arial Unicode MS"/>
+          <w:noProof/>
+        </w:rPr>
+      </w:pPr>
+    </w:p>
+    <w:p>
+      <w:pPr>
+        <w:pStyle w:val="Text"/>
+        <w:jc w:val="center"/>
+        <w:rPr>
+          <w:rFonts w:eastAsia="Arial Unicode MS"/>
+          <w:noProof/>
+        </w:rPr>
+      </w:pPr>
+      <w:r>
+        <w:rPr>
+          <w:rFonts w:eastAsia="Arial Unicode MS"/>
+          <w:noProof/>
+        </w:rPr>
+        <w:lastRenderedPageBreak/>
+        <w:drawing>
+          <wp:inline distT="0" distB="0" distL="0" distR="0" wp14:anchorId="66A1937A" wp14:editId="52EB7771">
+            <wp:extent cx="6583680" cy="3566160"/>
+            <wp:effectExtent l="0" t="0" r="7620" b="0"/>
+            <wp:docPr id="1820905304" name="Picture 1" descr="A computer screen shot of a blueprint&#10;&#10;AI-generated content may be incorrect."/>
+            <wp:cNvGraphicFramePr>
+              <a:graphicFrameLocks xmlns:a="http://schemas.openxmlformats.org/drawingml/2006/main" noChangeAspect="1"/>
+            </wp:cNvGraphicFramePr>
+            <a:graphic xmlns:a="http://schemas.openxmlformats.org/drawingml/2006/main">
+              <a:graphicData uri="http://schemas.openxmlformats.org/drawingml/2006/picture">
+                <pic:pic xmlns:pic="http://schemas.openxmlformats.org/drawingml/2006/picture">
+                  <pic:nvPicPr>
+                    <pic:cNvPr id="1820905304" name="Picture 1" descr="A computer screen shot of a blueprint&#10;&#10;AI-generated content may be incorrect."/>
+                    <pic:cNvPicPr/>
+                  </pic:nvPicPr>
+                  <pic:blipFill>
+                    <a:blip r:embed="rId17"/>
+                    <a:stretch>
+                      <a:fillRect/>
+                    </a:stretch>
+                  </pic:blipFill>
+                  <pic:spPr>
+                    <a:xfrm>
+                      <a:off x="0" y="0"/>
+                      <a:ext cx="6583680" cy="3566160"/>
+                    </a:xfrm>
+                    <a:prstGeom prst="rect">
+                      <a:avLst/>
+                    </a:prstGeom>
+                  </pic:spPr>
+                </pic:pic>
+              </a:graphicData>
+            </a:graphic>
+          </wp:inline>
+        </w:drawing>
+      </w:r>
+    </w:p>
+    <w:p>
+      <w:pPr>
+        <w:pStyle w:val="Text"/>
+        <w:jc w:val="center"/>
+        <w:rPr>
+          <w:rFonts w:eastAsia="Arial Unicode MS"/>
+          <w:noProof/>
+        </w:rPr>
+      </w:pPr>
+      <w:r>
+        <w:rPr>
+          <w:rFonts w:eastAsia="Arial Unicode MS"/>
+          <w:noProof/>
+        </w:rPr>
+        <w:drawing>
+          <wp:inline distT="0" distB="0" distL="0" distR="0" wp14:anchorId="2DC85C3C" wp14:editId="3F5599B6">
+            <wp:extent cx="6583680" cy="3566160"/>
+            <wp:effectExtent l="0" t="0" r="7620" b="0"/>
+            <wp:docPr id="1891617386" name="Picture 1" descr="A computer screen shot of a computer program&#10;&#10;AI-generated content may be incorrect."/>
+            <wp:cNvGraphicFramePr>
+              <a:graphicFrameLocks xmlns:a="http://schemas.openxmlformats.org/drawingml/2006/main" noChangeAspect="1"/>
+            </wp:cNvGraphicFramePr>
+            <a:graphic xmlns:a="http://schemas.openxmlformats.org/drawingml/2006/main">
+              <a:graphicData uri="http://schemas.openxmlformats.org/drawingml/2006/picture">
+                <pic:pic xmlns:pic="http://schemas.openxmlformats.org/drawingml/2006/picture">
+                  <pic:nvPicPr>
+                    <pic:cNvPr id="1891617386" name="Picture 1" descr="A computer screen shot of a computer program&#10;&#10;AI-generated content may be incorrect."/>
+                    <pic:cNvPicPr/>
+                  </pic:nvPicPr>
+                  <pic:blipFill>
+                    <a:blip r:embed="rId18"/>
+                    <a:stretch>
+                      <a:fillRect/>
+                    </a:stretch>
+                  </pic:blipFill>
+                  <pic:spPr>
+                    <a:xfrm>
+                      <a:off x="0" y="0"/>
+                      <a:ext cx="6583680" cy="3566160"/>
+                    </a:xfrm>
+                    <a:prstGeom prst="rect">
+                      <a:avLst/>
+                    </a:prstGeom>
+                  </pic:spPr>
+                </pic:pic>
+              </a:graphicData>
+            </a:graphic>
+          </wp:inline>
+        </w:drawing>
+      </w:r>
+      <w:r>
+        <w:rPr>
+          <w:rFonts w:eastAsia="Arial Unicode MS"/>
+          <w:noProof/>
+        </w:rPr>
+        <w:lastRenderedPageBreak/>
         <w:drawing>
           <wp:inline distT="0" distB="0" distL="0" distR="0" wp14:anchorId="2603F617" wp14:editId="144231FA">
             <wp:extent cx="6583680" cy="3707765"/>
@@ -1299,7 +1552,58 @@
                     <pic:cNvPicPr/>
                   </pic:nvPicPr>
                   <pic:blipFill>
-                    <a:blip r:embed="rId17"/>
+                    <a:blip r:embed="rId19"/>
+                    <a:stretch>
+                      <a:fillRect/>
+                    </a:stretch>
+                  </pic:blipFill>
+                  <pic:spPr>
+                    <a:xfrm>
+                      <a:off x="0" y="0"/>
+                      <a:ext cx="6583680" cy="3707765"/>
+                    </a:xfrm>
+                    <a:prstGeom prst="rect">
+                      <a:avLst/>
+                    </a:prstGeom>
+                  </pic:spPr>
+                </pic:pic>
+              </a:graphicData>
+            </a:graphic>
+          </wp:inline>
+        </w:drawing>
+      </w:r>
+    </w:p>
+    <w:p>
+      <w:pPr>
+        <w:pStyle w:val="Text"/>
+        <w:jc w:val="center"/>
+        <w:rPr>
+          <w:rFonts w:eastAsia="Arial Unicode MS"/>
+          <w:noProof/>
+        </w:rPr>
+      </w:pPr>
+      <w:r>
+        <w:rPr>
+          <w:rFonts w:eastAsia="Arial Unicode MS"/>
+          <w:noProof/>
+        </w:rPr>
+        <w:drawing>
+          <wp:inline distT="0" distB="0" distL="0" distR="0" wp14:anchorId="74B396C8" wp14:editId="4B7A0B8E">
+            <wp:extent cx="6583680" cy="3707765"/>
+            <wp:effectExtent l="0" t="0" r="7620" b="6985"/>
+            <wp:docPr id="1965473548" name="Picture 1" descr="A computer screen shot of a computer&#10;&#10;AI-generated content may be incorrect."/>
+            <wp:cNvGraphicFramePr>
+              <a:graphicFrameLocks xmlns:a="http://schemas.openxmlformats.org/drawingml/2006/main" noChangeAspect="1"/>
+            </wp:cNvGraphicFramePr>
+            <a:graphic xmlns:a="http://schemas.openxmlformats.org/drawingml/2006/main">
+              <a:graphicData uri="http://schemas.openxmlformats.org/drawingml/2006/picture">
+                <pic:pic xmlns:pic="http://schemas.openxmlformats.org/drawingml/2006/picture">
+                  <pic:nvPicPr>
+                    <pic:cNvPr id="1965473548" name="Picture 1" descr="A computer screen shot of a computer&#10;&#10;AI-generated content may be incorrect."/>
+                    <pic:cNvPicPr/>
+                  </pic:nvPicPr>
+                  <pic:blipFill>
+                    <a:blip r:embed="rId20"/>
                     <a:stretch>
                       <a:fillRect/>
                     </a:stretch>
@@ -2731,6 +3035,7 @@
   <w:style w:type="character" w:default="1" w:styleId="DefaultParagraphFont">
     <w:name w:val="Default Paragraph Font"/>
     <w:uiPriority w:val="1"/>
+    <w:semiHidden/>
     <w:unhideWhenUsed/>
   </w:style>
   <w:style w:type="table" w:default="1" w:styleId="TableNormal">

</xml_diff>